<commit_message>
implementacon bmp280; data bidireccional
</commit_message>
<xml_diff>
--- a/json transmision bidireccional.docx
+++ b/json transmision bidireccional.docx
@@ -2030,6 +2030,350 @@
         </w:tc>
       </w:tr>
     </w:tbl>
+    <w:p/>
+    <w:p/>
+    <w:p/>
+    <w:tbl>
+      <w:tblPr>
+        <w:tblStyle w:val="Tablaconcuadrcula"/>
+        <w:tblW w:w="0" w:type="auto"/>
+        <w:tblLook w:val="04A0" w:firstRow="1" w:lastRow="0" w:firstColumn="1" w:lastColumn="0" w:noHBand="0" w:noVBand="1"/>
+      </w:tblPr>
+      <w:tblGrid>
+        <w:gridCol w:w="2831"/>
+        <w:gridCol w:w="2831"/>
+        <w:gridCol w:w="2832"/>
+      </w:tblGrid>
+      <w:tr>
+        <w:tc>
+          <w:tcPr>
+            <w:tcW w:w="8494" w:type="dxa"/>
+            <w:gridSpan w:val="3"/>
+          </w:tcPr>
+          <w:p>
+            <w:r>
+              <w:rPr>
+                <w:sz w:val="32"/>
+                <w:szCs w:val="32"/>
+                <w:highlight w:val="yellow"/>
+              </w:rPr>
+              <w:lastRenderedPageBreak/>
+              <w:t xml:space="preserve">Raspberry </w:t>
+            </w:r>
+            <w:r>
+              <w:rPr>
+                <w:rFonts w:ascii="Segoe UI Symbol" w:hAnsi="Segoe UI Symbol" w:cs="Segoe UI Symbol"/>
+                <w:sz w:val="32"/>
+                <w:szCs w:val="32"/>
+                <w:highlight w:val="yellow"/>
+              </w:rPr>
+              <w:t>➜</w:t>
+            </w:r>
+            <w:r>
+              <w:rPr>
+                <w:sz w:val="32"/>
+                <w:szCs w:val="32"/>
+                <w:highlight w:val="yellow"/>
+              </w:rPr>
+              <w:t xml:space="preserve"> ESP32</w:t>
+            </w:r>
+          </w:p>
+        </w:tc>
+      </w:tr>
+      <w:tr>
+        <w:tc>
+          <w:tcPr>
+            <w:tcW w:w="2831" w:type="dxa"/>
+          </w:tcPr>
+          <w:p>
+            <w:r>
+              <w:rPr>
+                <w:rFonts w:ascii="Times New Roman" w:eastAsia="Times New Roman" w:hAnsi="Times New Roman" w:cs="Times New Roman"/>
+                <w:b/>
+                <w:bCs/>
+                <w:sz w:val="24"/>
+                <w:szCs w:val="24"/>
+                <w:lang w:eastAsia="es-AR"/>
+              </w:rPr>
+              <w:t>Comando (</w:t>
+            </w:r>
+            <w:r>
+              <w:rPr>
+                <w:rFonts w:ascii="Courier New" w:eastAsia="Times New Roman" w:hAnsi="Courier New" w:cs="Courier New"/>
+                <w:b/>
+                <w:bCs/>
+                <w:sz w:val="20"/>
+                <w:szCs w:val="20"/>
+                <w:lang w:eastAsia="es-AR"/>
+              </w:rPr>
+              <w:t>t</w:t>
+            </w:r>
+            <w:r>
+              <w:rPr>
+                <w:rFonts w:ascii="Times New Roman" w:eastAsia="Times New Roman" w:hAnsi="Times New Roman" w:cs="Times New Roman"/>
+                <w:b/>
+                <w:bCs/>
+                <w:sz w:val="24"/>
+                <w:szCs w:val="24"/>
+                <w:lang w:eastAsia="es-AR"/>
+              </w:rPr>
+              <w:t>)</w:t>
+            </w:r>
+          </w:p>
+        </w:tc>
+        <w:tc>
+          <w:tcPr>
+            <w:tcW w:w="2831" w:type="dxa"/>
+          </w:tcPr>
+          <w:p>
+            <w:r>
+              <w:rPr>
+                <w:rFonts w:ascii="Times New Roman" w:eastAsia="Times New Roman" w:hAnsi="Times New Roman" w:cs="Times New Roman"/>
+                <w:b/>
+                <w:bCs/>
+                <w:sz w:val="24"/>
+                <w:szCs w:val="24"/>
+                <w:lang w:eastAsia="es-AR"/>
+              </w:rPr>
+              <w:t xml:space="preserve">Ejemplo </w:t>
+            </w:r>
+            <w:r>
+              <w:rPr>
+                <w:rFonts w:ascii="Courier New" w:eastAsia="Times New Roman" w:hAnsi="Courier New" w:cs="Courier New"/>
+                <w:b/>
+                <w:bCs/>
+                <w:sz w:val="20"/>
+                <w:szCs w:val="20"/>
+                <w:lang w:eastAsia="es-AR"/>
+              </w:rPr>
+              <w:t>d</w:t>
+            </w:r>
+            <w:r>
+              <w:rPr>
+                <w:rFonts w:ascii="Times New Roman" w:eastAsia="Times New Roman" w:hAnsi="Times New Roman" w:cs="Times New Roman"/>
+                <w:b/>
+                <w:bCs/>
+                <w:sz w:val="24"/>
+                <w:szCs w:val="24"/>
+                <w:lang w:eastAsia="es-AR"/>
+              </w:rPr>
+              <w:t xml:space="preserve"> completo</w:t>
+            </w:r>
+          </w:p>
+        </w:tc>
+        <w:tc>
+          <w:tcPr>
+            <w:tcW w:w="2832" w:type="dxa"/>
+          </w:tcPr>
+          <w:p>
+            <w:r>
+              <w:rPr>
+                <w:rFonts w:ascii="Times New Roman" w:eastAsia="Times New Roman" w:hAnsi="Times New Roman" w:cs="Times New Roman"/>
+                <w:b/>
+                <w:bCs/>
+                <w:sz w:val="24"/>
+                <w:szCs w:val="24"/>
+                <w:lang w:eastAsia="es-AR"/>
+              </w:rPr>
+              <w:t>Descripción</w:t>
+            </w:r>
+          </w:p>
+        </w:tc>
+      </w:tr>
+      <w:tr>
+        <w:tc>
+          <w:tcPr>
+            <w:tcW w:w="2831" w:type="dxa"/>
+          </w:tcPr>
+          <w:p>
+            <w:pPr>
+              <w:rPr>
+                <w:rFonts w:ascii="Courier New" w:hAnsi="Courier New" w:cs="Courier New"/>
+              </w:rPr>
+            </w:pPr>
+            <w:r>
+              <w:rPr>
+                <w:rFonts w:ascii="Courier New" w:hAnsi="Courier New" w:cs="Courier New"/>
+              </w:rPr>
+              <w:t>FIRE</w:t>
+            </w:r>
+          </w:p>
+        </w:tc>
+        <w:tc>
+          <w:tcPr>
+            <w:tcW w:w="2831" w:type="dxa"/>
+          </w:tcPr>
+          <w:p>
+            <w:pPr>
+              <w:rPr>
+                <w:rFonts w:ascii="Courier New" w:hAnsi="Courier New" w:cs="Courier New"/>
+              </w:rPr>
+            </w:pPr>
+            <w:r>
+              <w:rPr>
+                <w:rFonts w:ascii="Courier New" w:hAnsi="Courier New" w:cs="Courier New"/>
+              </w:rPr>
+              <w:t>{}</w:t>
+            </w:r>
+          </w:p>
+        </w:tc>
+        <w:tc>
+          <w:tcPr>
+            <w:tcW w:w="2832" w:type="dxa"/>
+          </w:tcPr>
+          <w:p>
+            <w:pPr>
+              <w:rPr>
+                <w:rFonts w:ascii="Courier New" w:hAnsi="Courier New" w:cs="Courier New"/>
+              </w:rPr>
+            </w:pPr>
+            <w:r>
+              <w:rPr>
+                <w:rFonts w:ascii="Courier New" w:hAnsi="Courier New" w:cs="Courier New"/>
+              </w:rPr>
+              <w:t>Detección de fuego</w:t>
+            </w:r>
+          </w:p>
+        </w:tc>
+      </w:tr>
+      <w:tr>
+        <w:tc>
+          <w:tcPr>
+            <w:tcW w:w="2831" w:type="dxa"/>
+          </w:tcPr>
+          <w:p>
+            <w:pPr>
+              <w:rPr>
+                <w:rFonts w:ascii="Courier New" w:hAnsi="Courier New" w:cs="Courier New"/>
+              </w:rPr>
+            </w:pPr>
+            <w:r>
+              <w:rPr>
+                <w:rFonts w:ascii="Courier New" w:hAnsi="Courier New" w:cs="Courier New"/>
+              </w:rPr>
+              <w:t>PERSON</w:t>
+            </w:r>
+          </w:p>
+        </w:tc>
+        <w:tc>
+          <w:tcPr>
+            <w:tcW w:w="2831" w:type="dxa"/>
+          </w:tcPr>
+          <w:p>
+            <w:pPr>
+              <w:rPr>
+                <w:rFonts w:ascii="Courier New" w:hAnsi="Courier New" w:cs="Courier New"/>
+              </w:rPr>
+            </w:pPr>
+            <w:r>
+              <w:rPr>
+                <w:rFonts w:ascii="Courier New" w:hAnsi="Courier New" w:cs="Courier New"/>
+              </w:rPr>
+              <w:t>{}</w:t>
+            </w:r>
+          </w:p>
+        </w:tc>
+        <w:tc>
+          <w:tcPr>
+            <w:tcW w:w="2832" w:type="dxa"/>
+          </w:tcPr>
+          <w:p>
+            <w:pPr>
+              <w:rPr>
+                <w:rFonts w:ascii="Courier New" w:hAnsi="Courier New" w:cs="Courier New"/>
+              </w:rPr>
+            </w:pPr>
+            <w:r>
+              <w:rPr>
+                <w:rFonts w:ascii="Courier New" w:hAnsi="Courier New" w:cs="Courier New"/>
+              </w:rPr>
+              <w:t>Detección de persona</w:t>
+            </w:r>
+          </w:p>
+        </w:tc>
+      </w:tr>
+    </w:tbl>
+    <w:p/>
+    <w:p>
+      <w:r>
+        <w:t>Ejemplos:</w:t>
+      </w:r>
+    </w:p>
+    <w:p>
+      <w:r>
+        <w:t xml:space="preserve">{ "t": "FIRE", "d": </w:t>
+      </w:r>
+      <w:proofErr w:type="gramStart"/>
+      <w:r>
+        <w:t>{</w:t>
+      </w:r>
+      <w:r>
+        <w:t xml:space="preserve">  }</w:t>
+      </w:r>
+      <w:proofErr w:type="gramEnd"/>
+      <w:r>
+        <w:t>,</w:t>
+      </w:r>
+      <w:r>
+        <w:t xml:space="preserve"> </w:t>
+      </w:r>
+      <w:r>
+        <w:t>"</w:t>
+      </w:r>
+      <w:proofErr w:type="spellStart"/>
+      <w:r>
+        <w:t>ts</w:t>
+      </w:r>
+      <w:proofErr w:type="spellEnd"/>
+      <w:r>
+        <w:t>": 0}</w:t>
+      </w:r>
+    </w:p>
+    <w:p>
+      <w:r>
+        <w:t>{ "t": "</w:t>
+      </w:r>
+      <w:r>
+        <w:t>PERSON</w:t>
+      </w:r>
+      <w:r>
+        <w:t xml:space="preserve">", "d": </w:t>
+      </w:r>
+      <w:proofErr w:type="gramStart"/>
+      <w:r>
+        <w:t>{  }</w:t>
+      </w:r>
+      <w:proofErr w:type="gramEnd"/>
+      <w:r>
+        <w:t>, "</w:t>
+      </w:r>
+      <w:proofErr w:type="spellStart"/>
+      <w:r>
+        <w:t>ts</w:t>
+      </w:r>
+      <w:proofErr w:type="spellEnd"/>
+      <w:r>
+        <w:t>": 0}</w:t>
+      </w:r>
+    </w:p>
+    <w:p>
+      <w:proofErr w:type="spellStart"/>
+      <w:r>
+        <w:t>ts</w:t>
+      </w:r>
+      <w:proofErr w:type="spellEnd"/>
+      <w:r>
+        <w:t xml:space="preserve">: </w:t>
+      </w:r>
+      <w:proofErr w:type="spellStart"/>
+      <w:r>
+        <w:t>timestamp</w:t>
+      </w:r>
+      <w:proofErr w:type="spellEnd"/>
+      <w:r>
+        <w:t xml:space="preserve">, enviar cero  </w:t>
+      </w:r>
+    </w:p>
     <w:p/>
     <w:sectPr>
       <w:pgSz w:w="11906" w:h="16838"/>

</xml_diff>